<commit_message>
Updated platforms/ Fix camera rotator angle
</commit_message>
<xml_diff>
--- a/CrossPlatformDevelopment - Design Document.docx
+++ b/CrossPlatformDevelopment - Design Document.docx
@@ -3375,8 +3375,6 @@
           <w:sz w:val="20"/>
         </w:rPr>
       </w:pPr>
-      <w:bookmarkStart w:id="1" w:name="_GoBack"/>
-      <w:bookmarkEnd w:id="1"/>
     </w:p>
     <w:p>
       <w:pPr>
@@ -3397,12 +3395,12 @@
           <w:numId w:val="4"/>
         </w:numPr>
       </w:pPr>
-      <w:bookmarkStart w:id="2" w:name="_Toc53490346"/>
+      <w:bookmarkStart w:id="1" w:name="_Toc53490346"/>
       <w:r>
         <w:lastRenderedPageBreak/>
         <w:t>Development Environment</w:t>
       </w:r>
-      <w:bookmarkEnd w:id="2"/>
+      <w:bookmarkEnd w:id="1"/>
       <w:r>
         <w:t xml:space="preserve"> </w:t>
       </w:r>
@@ -3417,21 +3415,21 @@
         </w:numPr>
         <w:ind w:left="480"/>
       </w:pPr>
-      <w:bookmarkStart w:id="3" w:name="_Toc53490347"/>
+      <w:bookmarkStart w:id="2" w:name="_Toc53490347"/>
       <w:r>
         <w:t>Game Engine</w:t>
       </w:r>
-      <w:bookmarkEnd w:id="3"/>
-    </w:p>
-    <w:p>
-      <w:r>
-        <w:t>Proprietary/Unreal/Unity and version</w:t>
+      <w:bookmarkEnd w:id="2"/>
+    </w:p>
+    <w:p>
+      <w:r>
+        <w:t>Unity and version</w:t>
       </w:r>
       <w:r>
         <w:t xml:space="preserve"> </w:t>
       </w:r>
       <w:r>
-        <w:t xml:space="preserve">2019.3.6f1 because of local hardware limitations and restrictions with admin privileges. </w:t>
+        <w:t xml:space="preserve">2019.3.6f1 </w:t>
       </w:r>
     </w:p>
     <w:p>
@@ -3443,11 +3441,11 @@
         </w:numPr>
         <w:ind w:left="480"/>
       </w:pPr>
-      <w:bookmarkStart w:id="4" w:name="_Toc53490348"/>
+      <w:bookmarkStart w:id="3" w:name="_Toc53490348"/>
       <w:r>
         <w:t>Source Control</w:t>
       </w:r>
-      <w:bookmarkEnd w:id="4"/>
+      <w:bookmarkEnd w:id="3"/>
     </w:p>
     <w:p>
       <w:r>
@@ -3474,11 +3472,11 @@
           <w:numId w:val="4"/>
         </w:numPr>
       </w:pPr>
-      <w:bookmarkStart w:id="5" w:name="_Toc53490349"/>
+      <w:bookmarkStart w:id="4" w:name="_Toc53490349"/>
       <w:r>
         <w:t>Game Overview</w:t>
       </w:r>
-      <w:bookmarkEnd w:id="5"/>
+      <w:bookmarkEnd w:id="4"/>
       <w:r>
         <w:t xml:space="preserve"> </w:t>
       </w:r>
@@ -3497,21 +3495,18 @@
         </w:numPr>
         <w:ind w:left="480"/>
       </w:pPr>
-      <w:bookmarkStart w:id="6" w:name="_Toc53490350"/>
+      <w:bookmarkStart w:id="5" w:name="_Toc53490350"/>
       <w:r>
         <w:t>Genr</w:t>
       </w:r>
       <w:r>
         <w:t>e</w:t>
       </w:r>
-      <w:bookmarkEnd w:id="6"/>
+      <w:bookmarkEnd w:id="5"/>
     </w:p>
     <w:p>
       <w:r>
         <w:t>Platformer</w:t>
-      </w:r>
-      <w:r>
-        <w:t>/Puzzle</w:t>
       </w:r>
     </w:p>
     <w:p>
@@ -3523,7 +3518,7 @@
         </w:numPr>
         <w:ind w:left="480"/>
       </w:pPr>
-      <w:bookmarkStart w:id="7" w:name="_Toc53490351"/>
+      <w:bookmarkStart w:id="6" w:name="_Toc53490351"/>
       <w:r>
         <w:t xml:space="preserve">Camera </w:t>
       </w:r>
@@ -3536,7 +3531,7 @@
       <w:r>
         <w:t xml:space="preserve"> and Movement</w:t>
       </w:r>
-      <w:bookmarkEnd w:id="7"/>
+      <w:bookmarkEnd w:id="6"/>
     </w:p>
     <w:p>
       <w:r>
@@ -3587,11 +3582,11 @@
         </w:numPr>
         <w:ind w:left="480"/>
       </w:pPr>
-      <w:bookmarkStart w:id="8" w:name="_Toc53490352"/>
+      <w:bookmarkStart w:id="7" w:name="_Toc53490352"/>
       <w:r>
         <w:t>Platform</w:t>
       </w:r>
-      <w:bookmarkEnd w:id="8"/>
+      <w:bookmarkEnd w:id="7"/>
     </w:p>
     <w:p>
       <w:r>
@@ -3612,11 +3607,11 @@
         </w:numPr>
         <w:ind w:left="480"/>
       </w:pPr>
-      <w:bookmarkStart w:id="9" w:name="_Toc53490353"/>
+      <w:bookmarkStart w:id="8" w:name="_Toc53490353"/>
       <w:r>
         <w:t>Installation Methods</w:t>
       </w:r>
-      <w:bookmarkEnd w:id="9"/>
+      <w:bookmarkEnd w:id="8"/>
     </w:p>
     <w:p>
       <w:r>
@@ -3666,11 +3661,11 @@
         </w:numPr>
         <w:ind w:left="480"/>
       </w:pPr>
-      <w:bookmarkStart w:id="10" w:name="_Toc53490354"/>
+      <w:bookmarkStart w:id="9" w:name="_Toc53490354"/>
       <w:r>
         <w:t>Technical Goals</w:t>
       </w:r>
-      <w:bookmarkEnd w:id="10"/>
+      <w:bookmarkEnd w:id="9"/>
       <w:r>
         <w:t xml:space="preserve"> </w:t>
       </w:r>
@@ -3755,12 +3750,12 @@
         </w:numPr>
         <w:ind w:left="480"/>
       </w:pPr>
-      <w:bookmarkStart w:id="11" w:name="_Toc53490355"/>
+      <w:bookmarkStart w:id="10" w:name="_Toc53490355"/>
       <w:r>
         <w:lastRenderedPageBreak/>
         <w:t>Game Objects and Logic</w:t>
       </w:r>
-      <w:bookmarkEnd w:id="11"/>
+      <w:bookmarkEnd w:id="10"/>
       <w:r>
         <w:t xml:space="preserve"> </w:t>
       </w:r>
@@ -3779,6 +3774,18 @@
       </w:r>
       <w:r>
         <w:t>, camera rotator.</w:t>
+      </w:r>
+      <w:r>
+        <w:rPr>
+          <w:color w:val="FF0000"/>
+        </w:rPr>
+        <w:t xml:space="preserve"> Explain how they work</w:t>
+      </w:r>
+      <w:r>
+        <w:rPr>
+          <w:color w:val="FF0000"/>
+        </w:rPr>
+        <w:t xml:space="preserve"> what keys etc.</w:t>
       </w:r>
     </w:p>
     <w:p>
@@ -3789,52 +3796,52 @@
           <w:numId w:val="4"/>
         </w:numPr>
       </w:pPr>
-      <w:bookmarkStart w:id="12" w:name="_Toc53490356"/>
+      <w:bookmarkStart w:id="11" w:name="_Toc53490356"/>
       <w:r>
         <w:t>Controls</w:t>
       </w:r>
+      <w:bookmarkEnd w:id="11"/>
+    </w:p>
+    <w:p>
+      <w:pPr>
+        <w:pStyle w:val="Heading2"/>
+      </w:pPr>
+      <w:bookmarkStart w:id="12" w:name="_Toc53490357"/>
+      <w:r>
+        <w:t>3.1 Windows / Web</w:t>
+      </w:r>
       <w:bookmarkEnd w:id="12"/>
     </w:p>
     <w:p>
+      <w:r>
+        <w:t xml:space="preserve">Windows: </w:t>
+      </w:r>
+      <w:proofErr w:type="spellStart"/>
+      <w:r>
+        <w:t>Wasd</w:t>
+      </w:r>
+      <w:proofErr w:type="spellEnd"/>
+      <w:r>
+        <w:t xml:space="preserve"> movement and q/e for camera movement left/</w:t>
+      </w:r>
+      <w:proofErr w:type="gramStart"/>
+      <w:r>
+        <w:t>right ,</w:t>
+      </w:r>
+      <w:proofErr w:type="gramEnd"/>
+      <w:r>
+        <w:t xml:space="preserve"> 1 / 2 for camera up/down, esc for pause and space for jump.</w:t>
+      </w:r>
+    </w:p>
+    <w:p>
       <w:pPr>
         <w:pStyle w:val="Heading2"/>
       </w:pPr>
-      <w:bookmarkStart w:id="13" w:name="_Toc53490357"/>
-      <w:r>
-        <w:t>3.1 Windows / Web</w:t>
+      <w:bookmarkStart w:id="13" w:name="_Toc53490358"/>
+      <w:r>
+        <w:t>3.1 Android / Touch</w:t>
       </w:r>
       <w:bookmarkEnd w:id="13"/>
-    </w:p>
-    <w:p>
-      <w:r>
-        <w:t xml:space="preserve">Windows: </w:t>
-      </w:r>
-      <w:proofErr w:type="spellStart"/>
-      <w:r>
-        <w:t>Wasd</w:t>
-      </w:r>
-      <w:proofErr w:type="spellEnd"/>
-      <w:r>
-        <w:t xml:space="preserve"> movement and q/e for camera movement left/</w:t>
-      </w:r>
-      <w:proofErr w:type="gramStart"/>
-      <w:r>
-        <w:t>right ,</w:t>
-      </w:r>
-      <w:proofErr w:type="gramEnd"/>
-      <w:r>
-        <w:t xml:space="preserve"> 1 / 2 for camera up/down, esc for pause and space for jump.</w:t>
-      </w:r>
-    </w:p>
-    <w:p>
-      <w:pPr>
-        <w:pStyle w:val="Heading2"/>
-      </w:pPr>
-      <w:bookmarkStart w:id="14" w:name="_Toc53490358"/>
-      <w:r>
-        <w:t>3.1 Android / Touch</w:t>
-      </w:r>
-      <w:bookmarkEnd w:id="14"/>
     </w:p>
     <w:p>
       <w:r>
@@ -3850,11 +3857,11 @@
           <w:numId w:val="4"/>
         </w:numPr>
       </w:pPr>
-      <w:bookmarkStart w:id="15" w:name="_Toc53490359"/>
+      <w:bookmarkStart w:id="14" w:name="_Toc53490359"/>
       <w:r>
         <w:t>Mechanics</w:t>
       </w:r>
-      <w:bookmarkEnd w:id="15"/>
+      <w:bookmarkEnd w:id="14"/>
       <w:r>
         <w:t xml:space="preserve"> </w:t>
       </w:r>
@@ -3943,11 +3950,11 @@
         </w:numPr>
         <w:ind w:left="480"/>
       </w:pPr>
-      <w:bookmarkStart w:id="16" w:name="_Toc53490360"/>
+      <w:bookmarkStart w:id="15" w:name="_Toc53490360"/>
       <w:r>
         <w:t>Hazards</w:t>
       </w:r>
-      <w:bookmarkEnd w:id="16"/>
+      <w:bookmarkEnd w:id="15"/>
     </w:p>
     <w:p>
       <w:r>
@@ -3968,11 +3975,11 @@
           <w:numId w:val="4"/>
         </w:numPr>
       </w:pPr>
-      <w:bookmarkStart w:id="17" w:name="_Toc53490361"/>
+      <w:bookmarkStart w:id="16" w:name="_Toc53490361"/>
       <w:r>
         <w:t>Graphics</w:t>
       </w:r>
-      <w:bookmarkEnd w:id="17"/>
+      <w:bookmarkEnd w:id="16"/>
       <w:r>
         <w:t xml:space="preserve"> </w:t>
       </w:r>
@@ -4006,11 +4013,11 @@
       <w:r>
         <w:t xml:space="preserve"> </w:t>
       </w:r>
-      <w:bookmarkStart w:id="18" w:name="_Toc53490362"/>
+      <w:bookmarkStart w:id="17" w:name="_Toc53490362"/>
       <w:r>
         <w:t>‘Mission’ / ‘Level’ structure</w:t>
       </w:r>
-      <w:bookmarkEnd w:id="18"/>
+      <w:bookmarkEnd w:id="17"/>
       <w:r>
         <w:t xml:space="preserve"> </w:t>
       </w:r>
@@ -4039,15 +4046,18 @@
           <w:numId w:val="4"/>
         </w:numPr>
       </w:pPr>
-      <w:bookmarkStart w:id="19" w:name="_Toc53490363"/>
+      <w:bookmarkStart w:id="18" w:name="_Toc53490363"/>
       <w:r>
         <w:lastRenderedPageBreak/>
         <w:t>Level design</w:t>
       </w:r>
-      <w:bookmarkEnd w:id="19"/>
-    </w:p>
-    <w:p>
-      <w:r>
+      <w:bookmarkEnd w:id="18"/>
+    </w:p>
+    <w:p>
+      <w:r>
+        <w:rPr>
+          <w:noProof/>
+        </w:rPr>
         <w:drawing>
           <wp:inline distT="0" distB="0" distL="0" distR="0" wp14:anchorId="04178A02" wp14:editId="7B96BC08">
             <wp:extent cx="5943600" cy="7781925"/>
@@ -4093,12 +4103,12 @@
           <w:numId w:val="4"/>
         </w:numPr>
       </w:pPr>
-      <w:bookmarkStart w:id="20" w:name="_Toc53490364"/>
+      <w:bookmarkStart w:id="19" w:name="_Toc53490364"/>
       <w:r>
         <w:lastRenderedPageBreak/>
         <w:t>Interface</w:t>
       </w:r>
-      <w:bookmarkEnd w:id="20"/>
+      <w:bookmarkEnd w:id="19"/>
       <w:r>
         <w:t xml:space="preserve"> </w:t>
       </w:r>
@@ -4120,7 +4130,12 @@
     </w:p>
     <w:p>
       <w:r>
-        <w:t xml:space="preserve">Android has its own main game ui with 2 joysticks on either side for the moving of the player and the camera, there is a jump button in the middle bottom of the screen for jumping and has a pause menu button in the top left of the screen. </w:t>
+        <w:t>Android has its own main game ui with 2 joysticks on either side fo</w:t>
+      </w:r>
+      <w:bookmarkStart w:id="20" w:name="_GoBack"/>
+      <w:bookmarkEnd w:id="20"/>
+      <w:r>
+        <w:t xml:space="preserve">r the moving of the player and the camera, there is a jump button in the middle bottom of the screen for jumping and has a pause menu button in the top left of the screen. </w:t>
       </w:r>
     </w:p>
     <w:p>
@@ -4157,7 +4172,45 @@
       </w:r>
     </w:p>
     <w:p>
-      <w:r>
+      <w:pPr>
+        <w:rPr>
+          <w:color w:val="FF0000"/>
+        </w:rPr>
+      </w:pPr>
+      <w:r>
+        <w:rPr>
+          <w:color w:val="FF0000"/>
+        </w:rPr>
+        <w:t xml:space="preserve">Update all ui to draw </w:t>
+      </w:r>
+      <w:proofErr w:type="spellStart"/>
+      <w:r>
+        <w:rPr>
+          <w:color w:val="FF0000"/>
+        </w:rPr>
+        <w:t>io</w:t>
+      </w:r>
+      <w:proofErr w:type="spellEnd"/>
+      <w:r>
+        <w:rPr>
+          <w:color w:val="FF0000"/>
+        </w:rPr>
+        <w:t xml:space="preserve"> and explain, get rid of exit on android and </w:t>
+      </w:r>
+      <w:proofErr w:type="spellStart"/>
+      <w:r>
+        <w:rPr>
+          <w:color w:val="FF0000"/>
+        </w:rPr>
+        <w:t>webgl</w:t>
+      </w:r>
+      <w:proofErr w:type="spellEnd"/>
+    </w:p>
+    <w:p>
+      <w:r>
+        <w:rPr>
+          <w:noProof/>
+        </w:rPr>
         <w:drawing>
           <wp:inline distT="0" distB="0" distL="0" distR="0" wp14:anchorId="2B06C5DA" wp14:editId="2A982DAB">
             <wp:extent cx="5943600" cy="3491865"/>
@@ -7507,12 +7560,6 @@
 </file>
 
 <file path=customXml/item2.xml><?xml version="1.0" encoding="utf-8"?>
-<p:properties xmlns:p="http://schemas.microsoft.com/office/2006/metadata/properties" xmlns:xsi="http://www.w3.org/2001/XMLSchema-instance" xmlns:pc="http://schemas.microsoft.com/office/infopath/2007/PartnerControls">
-  <documentManagement/>
-</p:properties>
-</file>
-
-<file path=customXml/item3.xml><?xml version="1.0" encoding="utf-8"?>
 <ct:contentTypeSchema xmlns:ct="http://schemas.microsoft.com/office/2006/metadata/contentType" xmlns:ma="http://schemas.microsoft.com/office/2006/metadata/properties/metaAttributes" ct:_="" ma:_="" ma:contentTypeName="Document" ma:contentTypeID="0x01010074F10D0031F0BF458937D03CD959F800" ma:contentTypeVersion="7" ma:contentTypeDescription="Create a new document." ma:contentTypeScope="" ma:versionID="cd5dc5177ce39f5eefd2d36a9017b873">
   <xsd:schema xmlns:xsd="http://www.w3.org/2001/XMLSchema" xmlns:xs="http://www.w3.org/2001/XMLSchema" xmlns:p="http://schemas.microsoft.com/office/2006/metadata/properties" xmlns:ns2="d3e75b01-560b-433b-b252-2f7f4dd541a7" targetNamespace="http://schemas.microsoft.com/office/2006/metadata/properties" ma:root="true" ma:fieldsID="78457aa718daa4f1f188928f54b95684" ns2:_="">
     <xsd:import namespace="d3e75b01-560b-433b-b252-2f7f4dd541a7"/>
@@ -7676,6 +7723,12 @@
 </ct:contentTypeSchema>
 </file>
 
+<file path=customXml/item3.xml><?xml version="1.0" encoding="utf-8"?>
+<p:properties xmlns:p="http://schemas.microsoft.com/office/2006/metadata/properties" xmlns:xsi="http://www.w3.org/2001/XMLSchema-instance" xmlns:pc="http://schemas.microsoft.com/office/infopath/2007/PartnerControls">
+  <documentManagement/>
+</p:properties>
+</file>
+
 <file path=customXml/item4.xml><?xml version="1.0" encoding="utf-8"?>
 <b:Sources xmlns:b="http://schemas.openxmlformats.org/officeDocument/2006/bibliography" xmlns="http://schemas.openxmlformats.org/officeDocument/2006/bibliography" SelectedStyle="\APASixthEditionOfficeOnline.xsl" StyleName="APA" Version="6"/>
 </file>
@@ -7689,15 +7742,6 @@
 </file>
 
 <file path=customXml/itemProps2.xml><?xml version="1.0" encoding="utf-8"?>
-<ds:datastoreItem xmlns:ds="http://schemas.openxmlformats.org/officeDocument/2006/customXml" ds:itemID="{071FDEA6-ED5E-46A7-95B6-1C51358923E8}">
-  <ds:schemaRefs>
-    <ds:schemaRef ds:uri="http://schemas.microsoft.com/office/2006/metadata/properties"/>
-    <ds:schemaRef ds:uri="http://schemas.microsoft.com/office/infopath/2007/PartnerControls"/>
-  </ds:schemaRefs>
-</ds:datastoreItem>
-</file>
-
-<file path=customXml/itemProps3.xml><?xml version="1.0" encoding="utf-8"?>
 <ds:datastoreItem xmlns:ds="http://schemas.openxmlformats.org/officeDocument/2006/customXml" ds:itemID="{84FE7808-B688-48F8-AF1F-BC6ABC3FAE52}">
   <ds:schemaRefs>
     <ds:schemaRef ds:uri="http://schemas.microsoft.com/office/2006/metadata/contentType"/>
@@ -7715,8 +7759,17 @@
 </ds:datastoreItem>
 </file>
 
+<file path=customXml/itemProps3.xml><?xml version="1.0" encoding="utf-8"?>
+<ds:datastoreItem xmlns:ds="http://schemas.openxmlformats.org/officeDocument/2006/customXml" ds:itemID="{071FDEA6-ED5E-46A7-95B6-1C51358923E8}">
+  <ds:schemaRefs>
+    <ds:schemaRef ds:uri="http://schemas.microsoft.com/office/2006/metadata/properties"/>
+    <ds:schemaRef ds:uri="http://schemas.microsoft.com/office/infopath/2007/PartnerControls"/>
+  </ds:schemaRefs>
+</ds:datastoreItem>
+</file>
+
 <file path=customXml/itemProps4.xml><?xml version="1.0" encoding="utf-8"?>
-<ds:datastoreItem xmlns:ds="http://schemas.openxmlformats.org/officeDocument/2006/customXml" ds:itemID="{09B31B8D-41B4-4A06-980F-24426E7607F8}">
+<ds:datastoreItem xmlns:ds="http://schemas.openxmlformats.org/officeDocument/2006/customXml" ds:itemID="{73F9DDE8-6802-4D7C-8019-F59048C57895}">
   <ds:schemaRefs>
     <ds:schemaRef ds:uri="http://schemas.openxmlformats.org/officeDocument/2006/bibliography"/>
   </ds:schemaRefs>

</xml_diff>